<commit_message>
commit luật chơi game
</commit_message>
<xml_diff>
--- a/Document/Demo/Luật-chơi-game.docx
+++ b/Document/Demo/Luật-chơi-game.docx
@@ -259,6 +259,504 @@
           <w:numId w:val="1"/>
         </w:numPr>
       </w:pPr>
+      <w:proofErr w:type="spellStart"/>
+      <w:r>
+        <w:t>Mỗi</w:t>
+      </w:r>
+      <w:proofErr w:type="spellEnd"/>
+      <w:r>
+        <w:t xml:space="preserve"> mini game, </w:t>
+      </w:r>
+      <w:proofErr w:type="spellStart"/>
+      <w:r>
+        <w:t>thống</w:t>
+      </w:r>
+      <w:proofErr w:type="spellEnd"/>
+      <w:r>
+        <w:t xml:space="preserve"> </w:t>
+      </w:r>
+      <w:proofErr w:type="spellStart"/>
+      <w:r>
+        <w:t>nhất</w:t>
+      </w:r>
+      <w:proofErr w:type="spellEnd"/>
+      <w:r>
+        <w:t xml:space="preserve"> </w:t>
+      </w:r>
+      <w:proofErr w:type="spellStart"/>
+      <w:r>
+        <w:t>người</w:t>
+      </w:r>
+      <w:proofErr w:type="spellEnd"/>
+      <w:r>
+        <w:t xml:space="preserve"> </w:t>
+      </w:r>
+      <w:proofErr w:type="spellStart"/>
+      <w:r>
+        <w:t>vào</w:t>
+      </w:r>
+      <w:proofErr w:type="spellEnd"/>
+      <w:r>
+        <w:t xml:space="preserve"> </w:t>
+      </w:r>
+      <w:proofErr w:type="spellStart"/>
+      <w:r>
+        <w:t>chơi</w:t>
+      </w:r>
+      <w:proofErr w:type="spellEnd"/>
+      <w:r>
+        <w:t xml:space="preserve"> </w:t>
+      </w:r>
+      <w:proofErr w:type="spellStart"/>
+      <w:r>
+        <w:t>sẽ</w:t>
+      </w:r>
+      <w:proofErr w:type="spellEnd"/>
+      <w:r>
+        <w:t xml:space="preserve"> </w:t>
+      </w:r>
+      <w:proofErr w:type="spellStart"/>
+      <w:r>
+        <w:t>phải</w:t>
+      </w:r>
+      <w:proofErr w:type="spellEnd"/>
+      <w:r>
+        <w:t xml:space="preserve"> </w:t>
+      </w:r>
+      <w:proofErr w:type="spellStart"/>
+      <w:r>
+        <w:t>bỏ</w:t>
+      </w:r>
+      <w:proofErr w:type="spellEnd"/>
+      <w:r>
+        <w:t xml:space="preserve"> </w:t>
+      </w:r>
+      <w:proofErr w:type="spellStart"/>
+      <w:r>
+        <w:t>ra</w:t>
+      </w:r>
+      <w:proofErr w:type="spellEnd"/>
+      <w:r>
+        <w:t xml:space="preserve"> </w:t>
+      </w:r>
+      <w:proofErr w:type="spellStart"/>
+      <w:r>
+        <w:t>số</w:t>
+      </w:r>
+      <w:proofErr w:type="spellEnd"/>
+      <w:r>
+        <w:t xml:space="preserve"> </w:t>
+      </w:r>
+      <w:proofErr w:type="spellStart"/>
+      <w:r>
+        <w:t>tiền</w:t>
+      </w:r>
+      <w:proofErr w:type="spellEnd"/>
+      <w:r>
+        <w:t xml:space="preserve"> 10 point </w:t>
+      </w:r>
+      <w:proofErr w:type="spellStart"/>
+      <w:r>
+        <w:t>để</w:t>
+      </w:r>
+      <w:proofErr w:type="spellEnd"/>
+      <w:r>
+        <w:t xml:space="preserve"> </w:t>
+      </w:r>
+      <w:proofErr w:type="spellStart"/>
+      <w:r>
+        <w:t>làm</w:t>
+      </w:r>
+      <w:proofErr w:type="spellEnd"/>
+      <w:r>
+        <w:t xml:space="preserve"> </w:t>
+      </w:r>
+      <w:proofErr w:type="spellStart"/>
+      <w:r>
+        <w:t>phí</w:t>
+      </w:r>
+      <w:proofErr w:type="spellEnd"/>
+      <w:r>
+        <w:t xml:space="preserve"> </w:t>
+      </w:r>
+      <w:proofErr w:type="spellStart"/>
+      <w:r>
+        <w:t>tham</w:t>
+      </w:r>
+      <w:proofErr w:type="spellEnd"/>
+      <w:r>
+        <w:t xml:space="preserve"> </w:t>
+      </w:r>
+      <w:proofErr w:type="spellStart"/>
+      <w:r>
+        <w:t>gia</w:t>
+      </w:r>
+      <w:proofErr w:type="spellEnd"/>
+      <w:r>
+        <w:t xml:space="preserve">. </w:t>
+      </w:r>
+      <w:proofErr w:type="spellStart"/>
+      <w:r>
+        <w:t>Thắng</w:t>
+      </w:r>
+      <w:proofErr w:type="spellEnd"/>
+      <w:r>
+        <w:t xml:space="preserve"> </w:t>
+      </w:r>
+      <w:proofErr w:type="spellStart"/>
+      <w:r>
+        <w:t>sẽ</w:t>
+      </w:r>
+      <w:proofErr w:type="spellEnd"/>
+      <w:r>
+        <w:t xml:space="preserve"> </w:t>
+      </w:r>
+      <w:proofErr w:type="spellStart"/>
+      <w:r>
+        <w:t>nhật</w:t>
+      </w:r>
+      <w:proofErr w:type="spellEnd"/>
+      <w:r>
+        <w:t xml:space="preserve"> </w:t>
+      </w:r>
+      <w:proofErr w:type="spellStart"/>
+      <w:r>
+        <w:t>lại</w:t>
+      </w:r>
+      <w:proofErr w:type="spellEnd"/>
+      <w:r>
+        <w:t xml:space="preserve"> </w:t>
+      </w:r>
+      <w:proofErr w:type="spellStart"/>
+      <w:r>
+        <w:t>gấp</w:t>
+      </w:r>
+      <w:proofErr w:type="spellEnd"/>
+      <w:r>
+        <w:t xml:space="preserve"> </w:t>
+      </w:r>
+      <w:proofErr w:type="spellStart"/>
+      <w:r>
+        <w:t>đôi</w:t>
+      </w:r>
+      <w:proofErr w:type="spellEnd"/>
+      <w:r>
+        <w:t xml:space="preserve"> </w:t>
+      </w:r>
+      <w:proofErr w:type="spellStart"/>
+      <w:r>
+        <w:t>số</w:t>
+      </w:r>
+      <w:proofErr w:type="spellEnd"/>
+      <w:r>
+        <w:t xml:space="preserve"> </w:t>
+      </w:r>
+      <w:proofErr w:type="spellStart"/>
+      <w:r>
+        <w:t>tiền</w:t>
+      </w:r>
+      <w:proofErr w:type="spellEnd"/>
+      <w:r>
+        <w:t xml:space="preserve">, </w:t>
+      </w:r>
+      <w:proofErr w:type="spellStart"/>
+      <w:r>
+        <w:t>thua</w:t>
+      </w:r>
+      <w:proofErr w:type="spellEnd"/>
+      <w:r>
+        <w:t xml:space="preserve"> </w:t>
+      </w:r>
+      <w:proofErr w:type="spellStart"/>
+      <w:r>
+        <w:t>sẽ</w:t>
+      </w:r>
+      <w:proofErr w:type="spellEnd"/>
+      <w:r>
+        <w:t xml:space="preserve"> k </w:t>
+      </w:r>
+      <w:proofErr w:type="spellStart"/>
+      <w:r>
+        <w:t>được</w:t>
+      </w:r>
+      <w:proofErr w:type="spellEnd"/>
+      <w:r>
+        <w:t xml:space="preserve"> </w:t>
+      </w:r>
+      <w:proofErr w:type="spellStart"/>
+      <w:r>
+        <w:t>hoàn</w:t>
+      </w:r>
+      <w:proofErr w:type="spellEnd"/>
+      <w:r>
+        <w:t xml:space="preserve"> </w:t>
+      </w:r>
+      <w:proofErr w:type="spellStart"/>
+      <w:r>
+        <w:t>lại</w:t>
+      </w:r>
+      <w:proofErr w:type="spellEnd"/>
+      <w:r>
+        <w:t>.</w:t>
+      </w:r>
+    </w:p>
+    <w:p>
+      <w:pPr>
+        <w:pStyle w:val="ListParagraph"/>
+        <w:numPr>
+          <w:ilvl w:val="0"/>
+          <w:numId w:val="1"/>
+        </w:numPr>
+      </w:pPr>
+      <w:proofErr w:type="spellStart"/>
+      <w:r>
+        <w:t>Người</w:t>
+      </w:r>
+      <w:proofErr w:type="spellEnd"/>
+      <w:r>
+        <w:t xml:space="preserve"> </w:t>
+      </w:r>
+      <w:proofErr w:type="spellStart"/>
+      <w:r>
+        <w:t>tạo</w:t>
+      </w:r>
+      <w:proofErr w:type="spellEnd"/>
+      <w:r>
+        <w:t xml:space="preserve"> game </w:t>
+      </w:r>
+      <w:proofErr w:type="spellStart"/>
+      <w:r>
+        <w:t>sẽ</w:t>
+      </w:r>
+      <w:proofErr w:type="spellEnd"/>
+      <w:r>
+        <w:t xml:space="preserve"> </w:t>
+      </w:r>
+      <w:proofErr w:type="spellStart"/>
+      <w:r>
+        <w:t>phải</w:t>
+      </w:r>
+      <w:proofErr w:type="spellEnd"/>
+      <w:r>
+        <w:t xml:space="preserve"> </w:t>
+      </w:r>
+      <w:proofErr w:type="spellStart"/>
+      <w:r>
+        <w:t>bỏ</w:t>
+      </w:r>
+      <w:proofErr w:type="spellEnd"/>
+      <w:r>
+        <w:t xml:space="preserve"> </w:t>
+      </w:r>
+      <w:proofErr w:type="spellStart"/>
+      <w:r>
+        <w:t>ra</w:t>
+      </w:r>
+      <w:proofErr w:type="spellEnd"/>
+      <w:r>
+        <w:t xml:space="preserve"> 50 point </w:t>
+      </w:r>
+      <w:proofErr w:type="spellStart"/>
+      <w:r>
+        <w:t>làm</w:t>
+      </w:r>
+      <w:proofErr w:type="spellEnd"/>
+      <w:r>
+        <w:t xml:space="preserve"> </w:t>
+      </w:r>
+      <w:proofErr w:type="spellStart"/>
+      <w:r>
+        <w:t>phí</w:t>
+      </w:r>
+      <w:proofErr w:type="spellEnd"/>
+      <w:r>
+        <w:t xml:space="preserve"> </w:t>
+      </w:r>
+      <w:proofErr w:type="spellStart"/>
+      <w:r>
+        <w:t>cược</w:t>
+      </w:r>
+      <w:proofErr w:type="spellEnd"/>
+      <w:r>
+        <w:t xml:space="preserve">, </w:t>
+      </w:r>
+      <w:proofErr w:type="spellStart"/>
+      <w:r>
+        <w:t>trong</w:t>
+      </w:r>
+      <w:proofErr w:type="spellEnd"/>
+      <w:r>
+        <w:t xml:space="preserve"> </w:t>
+      </w:r>
+      <w:proofErr w:type="spellStart"/>
+      <w:r>
+        <w:t>trường</w:t>
+      </w:r>
+      <w:proofErr w:type="spellEnd"/>
+      <w:r>
+        <w:t xml:space="preserve"> </w:t>
+      </w:r>
+      <w:proofErr w:type="spellStart"/>
+      <w:r>
+        <w:t>hợp</w:t>
+      </w:r>
+      <w:proofErr w:type="spellEnd"/>
+      <w:r>
+        <w:t xml:space="preserve"> </w:t>
+      </w:r>
+      <w:proofErr w:type="spellStart"/>
+      <w:r>
+        <w:t>tạo</w:t>
+      </w:r>
+      <w:proofErr w:type="spellEnd"/>
+      <w:r>
+        <w:t xml:space="preserve"> game </w:t>
+      </w:r>
+      <w:proofErr w:type="spellStart"/>
+      <w:r>
+        <w:t>mới</w:t>
+      </w:r>
+      <w:proofErr w:type="spellEnd"/>
+      <w:r>
+        <w:t xml:space="preserve"> </w:t>
+      </w:r>
+      <w:proofErr w:type="spellStart"/>
+      <w:r>
+        <w:t>số</w:t>
+      </w:r>
+      <w:proofErr w:type="spellEnd"/>
+      <w:r>
+        <w:t xml:space="preserve"> </w:t>
+      </w:r>
+      <w:proofErr w:type="spellStart"/>
+      <w:r>
+        <w:t>lượng</w:t>
+      </w:r>
+      <w:proofErr w:type="spellEnd"/>
+      <w:r>
+        <w:t xml:space="preserve"> point </w:t>
+      </w:r>
+      <w:proofErr w:type="spellStart"/>
+      <w:r>
+        <w:t>trong</w:t>
+      </w:r>
+      <w:proofErr w:type="spellEnd"/>
+      <w:r>
+        <w:t xml:space="preserve"> </w:t>
+      </w:r>
+      <w:proofErr w:type="spellStart"/>
+      <w:r>
+        <w:t>tk</w:t>
+      </w:r>
+      <w:proofErr w:type="spellEnd"/>
+      <w:r>
+        <w:t xml:space="preserve"> </w:t>
+      </w:r>
+      <w:proofErr w:type="spellStart"/>
+      <w:r>
+        <w:t>của</w:t>
+      </w:r>
+      <w:proofErr w:type="spellEnd"/>
+      <w:r>
+        <w:t xml:space="preserve"> </w:t>
+      </w:r>
+      <w:proofErr w:type="spellStart"/>
+      <w:r>
+        <w:t>ng</w:t>
+      </w:r>
+      <w:proofErr w:type="spellEnd"/>
+      <w:r>
+        <w:t xml:space="preserve"> </w:t>
+      </w:r>
+      <w:proofErr w:type="spellStart"/>
+      <w:r>
+        <w:t>tạo</w:t>
+      </w:r>
+      <w:proofErr w:type="spellEnd"/>
+      <w:r>
+        <w:t xml:space="preserve"> </w:t>
+      </w:r>
+      <w:proofErr w:type="spellStart"/>
+      <w:r>
+        <w:t>sẽ</w:t>
+      </w:r>
+      <w:proofErr w:type="spellEnd"/>
+      <w:r>
+        <w:t xml:space="preserve"> </w:t>
+      </w:r>
+      <w:proofErr w:type="spellStart"/>
+      <w:r>
+        <w:t>phải</w:t>
+      </w:r>
+      <w:proofErr w:type="spellEnd"/>
+      <w:r>
+        <w:t xml:space="preserve"> </w:t>
+      </w:r>
+      <w:proofErr w:type="spellStart"/>
+      <w:r>
+        <w:t>nằm</w:t>
+      </w:r>
+      <w:proofErr w:type="spellEnd"/>
+      <w:r>
+        <w:t xml:space="preserve"> </w:t>
+      </w:r>
+      <w:proofErr w:type="spellStart"/>
+      <w:r>
+        <w:t>trong</w:t>
+      </w:r>
+      <w:proofErr w:type="spellEnd"/>
+      <w:r>
+        <w:t xml:space="preserve"> </w:t>
+      </w:r>
+      <w:proofErr w:type="spellStart"/>
+      <w:r>
+        <w:t>mức</w:t>
+      </w:r>
+      <w:proofErr w:type="spellEnd"/>
+      <w:r>
+        <w:t xml:space="preserve"> an </w:t>
+      </w:r>
+      <w:proofErr w:type="spellStart"/>
+      <w:r>
+        <w:t>toàn</w:t>
+      </w:r>
+      <w:proofErr w:type="spellEnd"/>
+      <w:r>
+        <w:t xml:space="preserve"> (</w:t>
+      </w:r>
+      <w:proofErr w:type="spellStart"/>
+      <w:r>
+        <w:t>trên</w:t>
+      </w:r>
+      <w:proofErr w:type="spellEnd"/>
+      <w:r>
+        <w:t xml:space="preserve"> 850 point </w:t>
+      </w:r>
+      <w:proofErr w:type="spellStart"/>
+      <w:r>
+        <w:t>cho</w:t>
+      </w:r>
+      <w:proofErr w:type="spellEnd"/>
+      <w:r>
+        <w:t xml:space="preserve"> 1 game </w:t>
+      </w:r>
+      <w:proofErr w:type="spellStart"/>
+      <w:r>
+        <w:t>tạo</w:t>
+      </w:r>
+      <w:proofErr w:type="spellEnd"/>
+      <w:r>
+        <w:t>)</w:t>
+      </w:r>
+    </w:p>
+    <w:p>
+      <w:pPr>
+        <w:pStyle w:val="ListParagraph"/>
+        <w:numPr>
+          <w:ilvl w:val="0"/>
+          <w:numId w:val="1"/>
+        </w:numPr>
+      </w:pPr>
       <w:r>
         <w:t>Mini Game1: Yes – No game:</w:t>
       </w:r>
@@ -543,10 +1041,7 @@
       </w:r>
       <w:proofErr w:type="spellStart"/>
       <w:r>
-        <w:t>tạ</w:t>
-      </w:r>
-      <w:r>
-        <w:t>o</w:t>
+        <w:t>tạo</w:t>
       </w:r>
       <w:proofErr w:type="spellEnd"/>
       <w:r>
@@ -582,10 +1077,7 @@
       </w:r>
       <w:proofErr w:type="spellEnd"/>
       <w:r>
-        <w:t xml:space="preserve"> </w:t>
-      </w:r>
-      <w:r>
-        <w:t>Multiple choice</w:t>
+        <w:t xml:space="preserve"> Multiple choice</w:t>
       </w:r>
     </w:p>
     <w:p>
@@ -688,10 +1180,7 @@
       </w:r>
       <w:proofErr w:type="spellEnd"/>
       <w:r>
-        <w:t xml:space="preserve"> </w:t>
-      </w:r>
-      <w:r>
-        <w:t>?</w:t>
+        <w:t xml:space="preserve"> ?</w:t>
       </w:r>
     </w:p>
     <w:p>
@@ -773,6 +1262,804 @@
       <w:pPr>
         <w:pStyle w:val="ListParagraph"/>
         <w:ind w:left="1080"/>
+      </w:pPr>
+    </w:p>
+    <w:p>
+      <w:pPr>
+        <w:pStyle w:val="ListParagraph"/>
+        <w:numPr>
+          <w:ilvl w:val="0"/>
+          <w:numId w:val="1"/>
+        </w:numPr>
+      </w:pPr>
+      <w:r>
+        <w:t xml:space="preserve">Game </w:t>
+      </w:r>
+      <w:proofErr w:type="spellStart"/>
+      <w:r>
+        <w:t>truyền</w:t>
+      </w:r>
+      <w:proofErr w:type="spellEnd"/>
+      <w:r>
+        <w:t xml:space="preserve"> </w:t>
+      </w:r>
+      <w:proofErr w:type="spellStart"/>
+      <w:r>
+        <w:t>thống</w:t>
+      </w:r>
+      <w:proofErr w:type="spellEnd"/>
+    </w:p>
+    <w:p>
+      <w:pPr>
+        <w:pStyle w:val="ListParagraph"/>
+        <w:numPr>
+          <w:ilvl w:val="0"/>
+          <w:numId w:val="2"/>
+        </w:numPr>
+      </w:pPr>
+      <w:proofErr w:type="spellStart"/>
+      <w:r>
+        <w:t>Là</w:t>
+      </w:r>
+      <w:proofErr w:type="spellEnd"/>
+      <w:r>
+        <w:t xml:space="preserve"> </w:t>
+      </w:r>
+      <w:proofErr w:type="spellStart"/>
+      <w:r>
+        <w:t>dạng</w:t>
+      </w:r>
+      <w:proofErr w:type="spellEnd"/>
+      <w:r>
+        <w:t xml:space="preserve"> game </w:t>
+      </w:r>
+      <w:proofErr w:type="spellStart"/>
+      <w:r>
+        <w:t>dự</w:t>
+      </w:r>
+      <w:proofErr w:type="spellEnd"/>
+      <w:r>
+        <w:t xml:space="preserve"> </w:t>
+      </w:r>
+      <w:proofErr w:type="spellStart"/>
+      <w:r>
+        <w:t>đoán</w:t>
+      </w:r>
+      <w:proofErr w:type="spellEnd"/>
+      <w:r>
+        <w:t xml:space="preserve"> </w:t>
+      </w:r>
+      <w:proofErr w:type="spellStart"/>
+      <w:r>
+        <w:t>kết</w:t>
+      </w:r>
+      <w:proofErr w:type="spellEnd"/>
+      <w:r>
+        <w:t xml:space="preserve"> </w:t>
+      </w:r>
+      <w:proofErr w:type="spellStart"/>
+      <w:r>
+        <w:t>quả</w:t>
+      </w:r>
+      <w:proofErr w:type="spellEnd"/>
+      <w:r>
+        <w:t xml:space="preserve"> </w:t>
+      </w:r>
+      <w:proofErr w:type="spellStart"/>
+      <w:r>
+        <w:t>bitcoin</w:t>
+      </w:r>
+      <w:proofErr w:type="spellEnd"/>
+      <w:r>
+        <w:t xml:space="preserve"> </w:t>
+      </w:r>
+      <w:proofErr w:type="spellStart"/>
+      <w:r>
+        <w:t>theo</w:t>
+      </w:r>
+      <w:proofErr w:type="spellEnd"/>
+      <w:r>
+        <w:t xml:space="preserve"> </w:t>
+      </w:r>
+      <w:proofErr w:type="spellStart"/>
+      <w:r>
+        <w:t>đợt</w:t>
+      </w:r>
+      <w:proofErr w:type="spellEnd"/>
+      <w:r>
+        <w:t xml:space="preserve"> </w:t>
+      </w:r>
+      <w:proofErr w:type="spellStart"/>
+      <w:r>
+        <w:t>và</w:t>
+      </w:r>
+      <w:proofErr w:type="spellEnd"/>
+      <w:r>
+        <w:t xml:space="preserve"> </w:t>
+      </w:r>
+      <w:proofErr w:type="spellStart"/>
+      <w:r>
+        <w:t>liên</w:t>
+      </w:r>
+      <w:proofErr w:type="spellEnd"/>
+      <w:r>
+        <w:t xml:space="preserve"> </w:t>
+      </w:r>
+      <w:proofErr w:type="spellStart"/>
+      <w:r>
+        <w:t>tục</w:t>
+      </w:r>
+      <w:proofErr w:type="spellEnd"/>
+      <w:r>
+        <w:t xml:space="preserve">, </w:t>
+      </w:r>
+      <w:proofErr w:type="spellStart"/>
+      <w:r>
+        <w:t>mỗi</w:t>
+      </w:r>
+      <w:proofErr w:type="spellEnd"/>
+      <w:r>
+        <w:t xml:space="preserve"> </w:t>
+      </w:r>
+      <w:proofErr w:type="spellStart"/>
+      <w:r>
+        <w:t>đợt</w:t>
+      </w:r>
+      <w:proofErr w:type="spellEnd"/>
+      <w:r>
+        <w:t xml:space="preserve"> </w:t>
+      </w:r>
+      <w:proofErr w:type="spellStart"/>
+      <w:r>
+        <w:t>kéo</w:t>
+      </w:r>
+      <w:proofErr w:type="spellEnd"/>
+      <w:r>
+        <w:t xml:space="preserve"> </w:t>
+      </w:r>
+      <w:proofErr w:type="spellStart"/>
+      <w:r>
+        <w:t>dài</w:t>
+      </w:r>
+      <w:proofErr w:type="spellEnd"/>
+      <w:r>
+        <w:t xml:space="preserve"> </w:t>
+      </w:r>
+      <w:proofErr w:type="spellStart"/>
+      <w:r>
+        <w:t>từ</w:t>
+      </w:r>
+      <w:proofErr w:type="spellEnd"/>
+      <w:r>
+        <w:t xml:space="preserve"> 3 – 4 </w:t>
+      </w:r>
+      <w:proofErr w:type="spellStart"/>
+      <w:r>
+        <w:t>ngày</w:t>
+      </w:r>
+      <w:proofErr w:type="spellEnd"/>
+    </w:p>
+    <w:p>
+      <w:pPr>
+        <w:pStyle w:val="ListParagraph"/>
+        <w:numPr>
+          <w:ilvl w:val="0"/>
+          <w:numId w:val="2"/>
+        </w:numPr>
+      </w:pPr>
+      <w:proofErr w:type="spellStart"/>
+      <w:r>
+        <w:t>Người</w:t>
+      </w:r>
+      <w:proofErr w:type="spellEnd"/>
+      <w:r>
+        <w:t xml:space="preserve"> </w:t>
+      </w:r>
+      <w:proofErr w:type="spellStart"/>
+      <w:r>
+        <w:t>chơi</w:t>
+      </w:r>
+      <w:proofErr w:type="spellEnd"/>
+      <w:r>
+        <w:t xml:space="preserve"> </w:t>
+      </w:r>
+      <w:proofErr w:type="spellStart"/>
+      <w:r>
+        <w:t>tham</w:t>
+      </w:r>
+      <w:proofErr w:type="spellEnd"/>
+      <w:r>
+        <w:t xml:space="preserve"> </w:t>
+      </w:r>
+      <w:proofErr w:type="spellStart"/>
+      <w:r>
+        <w:t>gia</w:t>
+      </w:r>
+      <w:proofErr w:type="spellEnd"/>
+      <w:r>
+        <w:t xml:space="preserve"> </w:t>
+      </w:r>
+      <w:proofErr w:type="spellStart"/>
+      <w:r>
+        <w:t>bằng</w:t>
+      </w:r>
+      <w:proofErr w:type="spellEnd"/>
+      <w:r>
+        <w:t xml:space="preserve"> </w:t>
+      </w:r>
+      <w:proofErr w:type="spellStart"/>
+      <w:r>
+        <w:t>cách</w:t>
+      </w:r>
+      <w:proofErr w:type="spellEnd"/>
+      <w:r>
+        <w:t xml:space="preserve"> </w:t>
+      </w:r>
+      <w:proofErr w:type="spellStart"/>
+      <w:r>
+        <w:t>dự</w:t>
+      </w:r>
+      <w:proofErr w:type="spellEnd"/>
+      <w:r>
+        <w:t xml:space="preserve"> </w:t>
+      </w:r>
+      <w:proofErr w:type="spellStart"/>
+      <w:r>
+        <w:t>đoán</w:t>
+      </w:r>
+      <w:proofErr w:type="spellEnd"/>
+      <w:r>
+        <w:t xml:space="preserve"> </w:t>
+      </w:r>
+      <w:proofErr w:type="spellStart"/>
+      <w:r>
+        <w:t>giá</w:t>
+      </w:r>
+      <w:proofErr w:type="spellEnd"/>
+      <w:r>
+        <w:t xml:space="preserve"> </w:t>
+      </w:r>
+      <w:proofErr w:type="spellStart"/>
+      <w:r>
+        <w:t>bitcoin</w:t>
+      </w:r>
+      <w:proofErr w:type="spellEnd"/>
+      <w:r>
+        <w:t xml:space="preserve"> </w:t>
+      </w:r>
+      <w:proofErr w:type="spellStart"/>
+      <w:r>
+        <w:t>tại</w:t>
+      </w:r>
+      <w:proofErr w:type="spellEnd"/>
+      <w:r>
+        <w:t xml:space="preserve"> </w:t>
+      </w:r>
+      <w:proofErr w:type="spellStart"/>
+      <w:r>
+        <w:t>thời</w:t>
+      </w:r>
+      <w:proofErr w:type="spellEnd"/>
+      <w:r>
+        <w:t xml:space="preserve"> </w:t>
+      </w:r>
+      <w:proofErr w:type="spellStart"/>
+      <w:r>
+        <w:t>điểm</w:t>
+      </w:r>
+      <w:proofErr w:type="spellEnd"/>
+      <w:r>
+        <w:t xml:space="preserve"> </w:t>
+      </w:r>
+      <w:proofErr w:type="spellStart"/>
+      <w:r>
+        <w:t>yêu</w:t>
+      </w:r>
+      <w:proofErr w:type="spellEnd"/>
+      <w:r>
+        <w:t xml:space="preserve"> </w:t>
+      </w:r>
+      <w:proofErr w:type="spellStart"/>
+      <w:r>
+        <w:t>cầu</w:t>
+      </w:r>
+      <w:proofErr w:type="spellEnd"/>
+      <w:r>
+        <w:t xml:space="preserve">. </w:t>
+      </w:r>
+      <w:proofErr w:type="spellStart"/>
+      <w:r>
+        <w:t>Chính</w:t>
+      </w:r>
+      <w:proofErr w:type="spellEnd"/>
+      <w:r>
+        <w:t xml:space="preserve"> </w:t>
+      </w:r>
+      <w:proofErr w:type="spellStart"/>
+      <w:r>
+        <w:t>xác</w:t>
+      </w:r>
+      <w:proofErr w:type="spellEnd"/>
+      <w:r>
+        <w:t xml:space="preserve"> </w:t>
+      </w:r>
+      <w:proofErr w:type="spellStart"/>
+      <w:r>
+        <w:t>đến</w:t>
+      </w:r>
+      <w:proofErr w:type="spellEnd"/>
+      <w:r>
+        <w:t xml:space="preserve"> con </w:t>
+      </w:r>
+      <w:proofErr w:type="spellStart"/>
+      <w:r>
+        <w:t>số</w:t>
+      </w:r>
+      <w:proofErr w:type="spellEnd"/>
+      <w:r>
+        <w:t xml:space="preserve"> </w:t>
+      </w:r>
+      <w:proofErr w:type="spellStart"/>
+      <w:r>
+        <w:t>thập</w:t>
+      </w:r>
+      <w:proofErr w:type="spellEnd"/>
+      <w:r>
+        <w:t xml:space="preserve"> </w:t>
+      </w:r>
+      <w:proofErr w:type="spellStart"/>
+      <w:r>
+        <w:t>phân</w:t>
+      </w:r>
+      <w:proofErr w:type="spellEnd"/>
+      <w:r>
+        <w:t xml:space="preserve"> </w:t>
+      </w:r>
+      <w:proofErr w:type="spellStart"/>
+      <w:r>
+        <w:t>thứ</w:t>
+      </w:r>
+      <w:proofErr w:type="spellEnd"/>
+      <w:r>
+        <w:t xml:space="preserve"> </w:t>
+      </w:r>
+      <w:proofErr w:type="spellStart"/>
+      <w:r>
+        <w:t>hai</w:t>
+      </w:r>
+      <w:proofErr w:type="spellEnd"/>
+      <w:r>
+        <w:t>.</w:t>
+      </w:r>
+    </w:p>
+    <w:p>
+      <w:pPr>
+        <w:pStyle w:val="ListParagraph"/>
+        <w:numPr>
+          <w:ilvl w:val="0"/>
+          <w:numId w:val="2"/>
+        </w:numPr>
+      </w:pPr>
+      <w:proofErr w:type="spellStart"/>
+      <w:r>
+        <w:t>Mỗi</w:t>
+      </w:r>
+      <w:proofErr w:type="spellEnd"/>
+      <w:r>
+        <w:t xml:space="preserve"> </w:t>
+      </w:r>
+      <w:proofErr w:type="spellStart"/>
+      <w:r>
+        <w:t>đợt</w:t>
+      </w:r>
+      <w:proofErr w:type="spellEnd"/>
+      <w:r>
+        <w:t xml:space="preserve"> </w:t>
+      </w:r>
+      <w:proofErr w:type="spellStart"/>
+      <w:r>
+        <w:t>chơi</w:t>
+      </w:r>
+      <w:proofErr w:type="spellEnd"/>
+      <w:r>
+        <w:t xml:space="preserve"> </w:t>
+      </w:r>
+      <w:proofErr w:type="spellStart"/>
+      <w:r>
+        <w:t>người</w:t>
+      </w:r>
+      <w:proofErr w:type="spellEnd"/>
+      <w:r>
+        <w:t xml:space="preserve"> </w:t>
+      </w:r>
+      <w:proofErr w:type="spellStart"/>
+      <w:r>
+        <w:t>chơi</w:t>
+      </w:r>
+      <w:proofErr w:type="spellEnd"/>
+      <w:r>
+        <w:t xml:space="preserve"> </w:t>
+      </w:r>
+      <w:proofErr w:type="spellStart"/>
+      <w:r>
+        <w:t>chỉ</w:t>
+      </w:r>
+      <w:proofErr w:type="spellEnd"/>
+      <w:r>
+        <w:t xml:space="preserve"> </w:t>
+      </w:r>
+      <w:proofErr w:type="spellStart"/>
+      <w:r>
+        <w:t>được</w:t>
+      </w:r>
+      <w:proofErr w:type="spellEnd"/>
+      <w:r>
+        <w:t xml:space="preserve"> </w:t>
+      </w:r>
+      <w:proofErr w:type="spellStart"/>
+      <w:r>
+        <w:t>phép</w:t>
+      </w:r>
+      <w:proofErr w:type="spellEnd"/>
+      <w:r>
+        <w:t xml:space="preserve"> </w:t>
+      </w:r>
+      <w:proofErr w:type="spellStart"/>
+      <w:r>
+        <w:t>tham</w:t>
+      </w:r>
+      <w:proofErr w:type="spellEnd"/>
+      <w:r>
+        <w:t xml:space="preserve"> </w:t>
+      </w:r>
+      <w:proofErr w:type="spellStart"/>
+      <w:r>
+        <w:t>gia</w:t>
+      </w:r>
+      <w:proofErr w:type="spellEnd"/>
+      <w:r>
+        <w:t xml:space="preserve"> </w:t>
+      </w:r>
+      <w:proofErr w:type="spellStart"/>
+      <w:r>
+        <w:t>một</w:t>
+      </w:r>
+      <w:proofErr w:type="spellEnd"/>
+      <w:r>
+        <w:t xml:space="preserve"> </w:t>
+      </w:r>
+      <w:proofErr w:type="spellStart"/>
+      <w:r>
+        <w:t>lần</w:t>
+      </w:r>
+      <w:proofErr w:type="spellEnd"/>
+      <w:r>
+        <w:t xml:space="preserve">, </w:t>
+      </w:r>
+      <w:proofErr w:type="spellStart"/>
+      <w:r>
+        <w:t>mỗi</w:t>
+      </w:r>
+      <w:proofErr w:type="spellEnd"/>
+      <w:r>
+        <w:t xml:space="preserve"> </w:t>
+      </w:r>
+      <w:proofErr w:type="spellStart"/>
+      <w:r>
+        <w:t>lần</w:t>
+      </w:r>
+      <w:proofErr w:type="spellEnd"/>
+      <w:r>
+        <w:t xml:space="preserve"> </w:t>
+      </w:r>
+      <w:proofErr w:type="spellStart"/>
+      <w:r>
+        <w:t>để</w:t>
+      </w:r>
+      <w:proofErr w:type="spellEnd"/>
+      <w:r>
+        <w:t xml:space="preserve"> </w:t>
+      </w:r>
+      <w:proofErr w:type="spellStart"/>
+      <w:r>
+        <w:t>tham</w:t>
+      </w:r>
+      <w:proofErr w:type="spellEnd"/>
+      <w:r>
+        <w:t xml:space="preserve"> </w:t>
+      </w:r>
+      <w:proofErr w:type="spellStart"/>
+      <w:r>
+        <w:t>gia</w:t>
+      </w:r>
+      <w:proofErr w:type="spellEnd"/>
+      <w:r>
+        <w:t xml:space="preserve"> </w:t>
+      </w:r>
+      <w:proofErr w:type="spellStart"/>
+      <w:r>
+        <w:t>cần</w:t>
+      </w:r>
+      <w:proofErr w:type="spellEnd"/>
+      <w:r>
+        <w:t xml:space="preserve"> 50 point </w:t>
+      </w:r>
+      <w:proofErr w:type="spellStart"/>
+      <w:r>
+        <w:t>phí</w:t>
+      </w:r>
+      <w:proofErr w:type="spellEnd"/>
+      <w:r>
+        <w:t>!</w:t>
+      </w:r>
+    </w:p>
+    <w:p>
+      <w:pPr>
+        <w:pStyle w:val="ListParagraph"/>
+        <w:numPr>
+          <w:ilvl w:val="0"/>
+          <w:numId w:val="2"/>
+        </w:numPr>
+      </w:pPr>
+      <w:proofErr w:type="spellStart"/>
+      <w:r>
+        <w:t>Giải</w:t>
+      </w:r>
+      <w:proofErr w:type="spellEnd"/>
+      <w:r>
+        <w:t xml:space="preserve"> </w:t>
+      </w:r>
+      <w:proofErr w:type="spellStart"/>
+      <w:r>
+        <w:t>thưởng</w:t>
+      </w:r>
+      <w:proofErr w:type="spellEnd"/>
+      <w:r>
+        <w:t xml:space="preserve"> </w:t>
+      </w:r>
+      <w:proofErr w:type="spellStart"/>
+      <w:r>
+        <w:t>sẽ</w:t>
+      </w:r>
+      <w:proofErr w:type="spellEnd"/>
+      <w:r>
+        <w:t xml:space="preserve"> </w:t>
+      </w:r>
+      <w:proofErr w:type="spellStart"/>
+      <w:r>
+        <w:t>được</w:t>
+      </w:r>
+      <w:proofErr w:type="spellEnd"/>
+      <w:r>
+        <w:t xml:space="preserve"> </w:t>
+      </w:r>
+      <w:proofErr w:type="spellStart"/>
+      <w:r>
+        <w:t>trao</w:t>
+      </w:r>
+      <w:proofErr w:type="spellEnd"/>
+      <w:r>
+        <w:t xml:space="preserve"> </w:t>
+      </w:r>
+      <w:proofErr w:type="spellStart"/>
+      <w:r>
+        <w:t>cho</w:t>
+      </w:r>
+      <w:proofErr w:type="spellEnd"/>
+      <w:r>
+        <w:t xml:space="preserve"> 3 </w:t>
+      </w:r>
+      <w:proofErr w:type="spellStart"/>
+      <w:r>
+        <w:t>người</w:t>
+      </w:r>
+      <w:proofErr w:type="spellEnd"/>
+      <w:r>
+        <w:t xml:space="preserve"> </w:t>
+      </w:r>
+      <w:proofErr w:type="spellStart"/>
+      <w:r>
+        <w:t>đoán</w:t>
+      </w:r>
+      <w:proofErr w:type="spellEnd"/>
+      <w:r>
+        <w:t xml:space="preserve"> </w:t>
+      </w:r>
+      <w:proofErr w:type="spellStart"/>
+      <w:r>
+        <w:t>chính</w:t>
+      </w:r>
+      <w:proofErr w:type="spellEnd"/>
+      <w:r>
+        <w:t xml:space="preserve"> </w:t>
+      </w:r>
+      <w:proofErr w:type="spellStart"/>
+      <w:r>
+        <w:t>xác</w:t>
+      </w:r>
+      <w:proofErr w:type="spellEnd"/>
+      <w:r>
+        <w:t xml:space="preserve"> (</w:t>
+      </w:r>
+      <w:proofErr w:type="spellStart"/>
+      <w:r>
+        <w:t>gần</w:t>
+      </w:r>
+      <w:proofErr w:type="spellEnd"/>
+      <w:r>
+        <w:t xml:space="preserve"> </w:t>
+      </w:r>
+      <w:proofErr w:type="spellStart"/>
+      <w:r>
+        <w:t>chính</w:t>
+      </w:r>
+      <w:proofErr w:type="spellEnd"/>
+      <w:r>
+        <w:t xml:space="preserve"> </w:t>
+      </w:r>
+      <w:proofErr w:type="spellStart"/>
+      <w:r>
+        <w:t>xác</w:t>
+      </w:r>
+      <w:proofErr w:type="spellEnd"/>
+      <w:r>
+        <w:t xml:space="preserve">) </w:t>
+      </w:r>
+      <w:proofErr w:type="spellStart"/>
+      <w:r>
+        <w:t>với</w:t>
+      </w:r>
+      <w:proofErr w:type="spellEnd"/>
+      <w:r>
+        <w:t xml:space="preserve"> </w:t>
+      </w:r>
+      <w:proofErr w:type="spellStart"/>
+      <w:r>
+        <w:t>thời</w:t>
+      </w:r>
+      <w:proofErr w:type="spellEnd"/>
+      <w:r>
+        <w:t xml:space="preserve"> </w:t>
+      </w:r>
+      <w:proofErr w:type="spellStart"/>
+      <w:r>
+        <w:t>gian</w:t>
+      </w:r>
+      <w:proofErr w:type="spellEnd"/>
+      <w:r>
+        <w:t xml:space="preserve"> </w:t>
+      </w:r>
+      <w:proofErr w:type="spellStart"/>
+      <w:r>
+        <w:t>nhanh</w:t>
+      </w:r>
+      <w:proofErr w:type="spellEnd"/>
+      <w:r>
+        <w:t xml:space="preserve"> </w:t>
+      </w:r>
+      <w:proofErr w:type="spellStart"/>
+      <w:r>
+        <w:t>nhất</w:t>
+      </w:r>
+      <w:proofErr w:type="spellEnd"/>
+      <w:r>
+        <w:t>!</w:t>
+      </w:r>
+    </w:p>
+    <w:p>
+      <w:pPr>
+        <w:pStyle w:val="ListParagraph"/>
+        <w:numPr>
+          <w:ilvl w:val="0"/>
+          <w:numId w:val="2"/>
+        </w:numPr>
+      </w:pPr>
+      <w:proofErr w:type="spellStart"/>
+      <w:r>
+        <w:t>Giá</w:t>
+      </w:r>
+      <w:proofErr w:type="spellEnd"/>
+      <w:r>
+        <w:t xml:space="preserve"> </w:t>
+      </w:r>
+      <w:proofErr w:type="spellStart"/>
+      <w:r>
+        <w:t>trị</w:t>
+      </w:r>
+      <w:proofErr w:type="spellEnd"/>
+      <w:r>
+        <w:t xml:space="preserve"> </w:t>
+      </w:r>
+      <w:proofErr w:type="spellStart"/>
+      <w:r>
+        <w:t>giải</w:t>
+      </w:r>
+      <w:proofErr w:type="spellEnd"/>
+      <w:r>
+        <w:t xml:space="preserve"> </w:t>
+      </w:r>
+      <w:proofErr w:type="spellStart"/>
+      <w:r>
+        <w:t>thưởng</w:t>
+      </w:r>
+      <w:proofErr w:type="spellEnd"/>
+      <w:r>
+        <w:t xml:space="preserve"> </w:t>
+      </w:r>
+      <w:proofErr w:type="spellStart"/>
+      <w:r>
+        <w:t>có</w:t>
+      </w:r>
+      <w:proofErr w:type="spellEnd"/>
+      <w:r>
+        <w:t xml:space="preserve"> </w:t>
+      </w:r>
+      <w:proofErr w:type="spellStart"/>
+      <w:r>
+        <w:t>thể</w:t>
+      </w:r>
+      <w:proofErr w:type="spellEnd"/>
+      <w:r>
+        <w:t xml:space="preserve"> </w:t>
+      </w:r>
+      <w:proofErr w:type="spellStart"/>
+      <w:r>
+        <w:t>thay</w:t>
+      </w:r>
+      <w:proofErr w:type="spellEnd"/>
+      <w:r>
+        <w:t xml:space="preserve"> </w:t>
+      </w:r>
+      <w:proofErr w:type="spellStart"/>
+      <w:r>
+        <w:t>đổi</w:t>
+      </w:r>
+      <w:proofErr w:type="spellEnd"/>
+      <w:r>
+        <w:t xml:space="preserve"> </w:t>
+      </w:r>
+      <w:proofErr w:type="spellStart"/>
+      <w:proofErr w:type="gramStart"/>
+      <w:r>
+        <w:t>theo</w:t>
+      </w:r>
+      <w:proofErr w:type="spellEnd"/>
+      <w:proofErr w:type="gramEnd"/>
+      <w:r>
+        <w:t xml:space="preserve"> </w:t>
+      </w:r>
+      <w:proofErr w:type="spellStart"/>
+      <w:r>
+        <w:t>từng</w:t>
+      </w:r>
+      <w:proofErr w:type="spellEnd"/>
+      <w:r>
+        <w:t xml:space="preserve"> </w:t>
+      </w:r>
+      <w:proofErr w:type="spellStart"/>
+      <w:r>
+        <w:t>đợt</w:t>
+      </w:r>
+      <w:proofErr w:type="spellEnd"/>
+      <w:r>
+        <w:t xml:space="preserve"> </w:t>
+      </w:r>
+      <w:proofErr w:type="spellStart"/>
+      <w:r>
+        <w:t>chơi</w:t>
+      </w:r>
+      <w:proofErr w:type="spellEnd"/>
+      <w:r>
+        <w:t>.</w:t>
+      </w:r>
+    </w:p>
+    <w:p>
+      <w:pPr>
+        <w:pStyle w:val="ListParagraph"/>
+        <w:numPr>
+          <w:ilvl w:val="0"/>
+          <w:numId w:val="2"/>
+        </w:numPr>
       </w:pPr>
       <w:bookmarkStart w:id="0" w:name="_GoBack"/>
       <w:bookmarkEnd w:id="0"/>

</xml_diff>